<commit_message>
fix: refactor download implementation
</commit_message>
<xml_diff>
--- a/api/mysagw/case/templates/acknowledgement-de.docx
+++ b/api/mysagw/case/templates/acknowledgement-de.docx
@@ -36,47 +36,7 @@
           <w:szCs w:val="22"/>
           <w:lang w:val="fr-CH" w:eastAsia="ja-JP"/>
         </w:rPr>
-        <w:t>{{identity.</w:t>
-      </w:r>
-      <w:r>
-        <w:rPr>
-          <w:rFonts w:cs="Arial" w:ascii="Helvetica Neue" w:hAnsi="Helvetica Neue"/>
-          <w:color w:val="000000"/>
-          <w:sz w:val="22"/>
-          <w:szCs w:val="22"/>
-          <w:lang w:val="fr-CH" w:eastAsia="ja-JP"/>
-        </w:rPr>
-        <w:t>localized_salutation</w:t>
-      </w:r>
-      <w:r>
-        <w:rPr>
-          <w:rFonts w:cs="Arial" w:ascii="Helvetica Neue" w:hAnsi="Helvetica Neue"/>
-          <w:color w:val="000000"/>
-          <w:sz w:val="22"/>
-          <w:szCs w:val="22"/>
-          <w:lang w:val="fr-CH" w:eastAsia="ja-JP"/>
-        </w:rPr>
-        <w:t>}} {{identity.</w:t>
-      </w:r>
-      <w:r>
-        <w:rPr>
-          <w:rFonts w:cs="Arial" w:ascii="Helvetica Neue" w:hAnsi="Helvetica Neue"/>
-          <w:color w:val="000000"/>
-          <w:sz w:val="22"/>
-          <w:szCs w:val="22"/>
-          <w:lang w:val="fr-CH" w:eastAsia="ja-JP"/>
-        </w:rPr>
-        <w:t>localized_title</w:t>
-      </w:r>
-      <w:r>
-        <w:rPr>
-          <w:rFonts w:cs="Arial" w:ascii="Helvetica Neue" w:hAnsi="Helvetica Neue"/>
-          <w:color w:val="000000"/>
-          <w:sz w:val="22"/>
-          <w:szCs w:val="22"/>
-          <w:lang w:val="fr-CH" w:eastAsia="ja-JP"/>
-        </w:rPr>
-        <w:t>}}</w:t>
+        <w:t>{{identity.address_block}}</w:t>
       </w:r>
     </w:p>
     <w:p>
@@ -102,339 +62,6 @@
           <w:sz w:val="22"/>
           <w:szCs w:val="22"/>
           <w:lang w:val="fr-CH" w:eastAsia="ja-JP"/>
-        </w:rPr>
-        <w:t>{{identity.</w:t>
-      </w:r>
-      <w:r>
-        <w:rPr>
-          <w:rFonts w:cs="Arial" w:ascii="Helvetica Neue" w:hAnsi="Helvetica Neue"/>
-          <w:color w:val="000000"/>
-          <w:sz w:val="22"/>
-          <w:szCs w:val="22"/>
-          <w:lang w:val="fr-CH" w:eastAsia="ja-JP"/>
-        </w:rPr>
-        <w:t xml:space="preserve">first_name}} </w:t>
-      </w:r>
-      <w:r>
-        <w:rPr>
-          <w:rFonts w:cs="Arial" w:ascii="Helvetica Neue" w:hAnsi="Helvetica Neue"/>
-          <w:color w:val="000000"/>
-          <w:sz w:val="22"/>
-          <w:szCs w:val="22"/>
-          <w:lang w:val="fr-CH" w:eastAsia="ja-JP"/>
-        </w:rPr>
-        <w:t>{{identity.</w:t>
-      </w:r>
-      <w:r>
-        <w:rPr>
-          <w:rFonts w:cs="Arial" w:ascii="Helvetica Neue" w:hAnsi="Helvetica Neue"/>
-          <w:color w:val="000000"/>
-          <w:sz w:val="22"/>
-          <w:szCs w:val="22"/>
-          <w:lang w:val="fr-CH" w:eastAsia="ja-JP"/>
-        </w:rPr>
-        <w:t>last_name}}</w:t>
-      </w:r>
-    </w:p>
-    <w:p>
-      <w:pPr>
-        <w:pStyle w:val="Normal"/>
-        <w:tabs>
-          <w:tab w:val="clear" w:pos="708"/>
-          <w:tab w:val="left" w:pos="5529" w:leader="none"/>
-        </w:tabs>
-        <w:ind w:left="5529" w:hanging="0"/>
-        <w:rPr>
-          <w:rFonts w:ascii="Helvetica Neue" w:hAnsi="Helvetica Neue" w:cs="Arial"/>
-          <w:color w:val="000000"/>
-          <w:sz w:val="22"/>
-          <w:szCs w:val="22"/>
-          <w:lang w:val="fr-CH" w:eastAsia="ja-JP"/>
-        </w:rPr>
-      </w:pPr>
-      <w:r>
-        <w:rPr>
-          <w:rFonts w:cs="Arial" w:ascii="Helvetica Neue" w:hAnsi="Helvetica Neue"/>
-          <w:color w:val="000000"/>
-          <w:sz w:val="22"/>
-          <w:szCs w:val="22"/>
-          <w:lang w:val="fr-CH" w:eastAsia="ja-JP"/>
-        </w:rPr>
-        <w:t xml:space="preserve">{% </w:t>
-      </w:r>
-      <w:r>
-        <w:rPr>
-          <w:rFonts w:cs="Arial" w:ascii="Helvetica Neue" w:hAnsi="Helvetica Neue"/>
-          <w:color w:val="000000"/>
-          <w:sz w:val="22"/>
-          <w:szCs w:val="22"/>
-          <w:lang w:val="fr-CH" w:eastAsia="ja-JP"/>
-        </w:rPr>
-        <w:t>if identity.address.po_box</w:t>
-      </w:r>
-      <w:r>
-        <w:rPr>
-          <w:rFonts w:cs="Arial" w:ascii="Helvetica Neue" w:hAnsi="Helvetica Neue"/>
-          <w:color w:val="000000"/>
-          <w:sz w:val="22"/>
-          <w:szCs w:val="22"/>
-          <w:lang w:val="fr-CH" w:eastAsia="ja-JP"/>
-        </w:rPr>
-        <w:t>%</w:t>
-      </w:r>
-      <w:r>
-        <w:rPr>
-          <w:rFonts w:cs="Arial" w:ascii="Helvetica Neue" w:hAnsi="Helvetica Neue"/>
-          <w:color w:val="000000"/>
-          <w:sz w:val="22"/>
-          <w:szCs w:val="22"/>
-          <w:lang w:val="fr-CH" w:eastAsia="ja-JP"/>
-        </w:rPr>
-        <w:t>}</w:t>
-      </w:r>
-    </w:p>
-    <w:p>
-      <w:pPr>
-        <w:pStyle w:val="Normal"/>
-        <w:tabs>
-          <w:tab w:val="clear" w:pos="708"/>
-          <w:tab w:val="left" w:pos="5529" w:leader="none"/>
-        </w:tabs>
-        <w:ind w:left="5529" w:hanging="0"/>
-        <w:rPr>
-          <w:rFonts w:ascii="Helvetica Neue" w:hAnsi="Helvetica Neue" w:cs="Arial"/>
-          <w:color w:val="000000"/>
-          <w:sz w:val="22"/>
-          <w:szCs w:val="22"/>
-          <w:lang w:val="fr-CH" w:eastAsia="ja-JP"/>
-        </w:rPr>
-      </w:pPr>
-      <w:r>
-        <w:rPr>
-          <w:rFonts w:cs="Arial" w:ascii="Helvetica Neue" w:hAnsi="Helvetica Neue"/>
-          <w:color w:val="000000"/>
-          <w:sz w:val="22"/>
-          <w:szCs w:val="22"/>
-          <w:lang w:val="fr-CH" w:eastAsia="ja-JP"/>
-        </w:rPr>
-        <w:t>{{identity.address.po_box}}</w:t>
-      </w:r>
-    </w:p>
-    <w:p>
-      <w:pPr>
-        <w:pStyle w:val="Normal"/>
-        <w:tabs>
-          <w:tab w:val="clear" w:pos="708"/>
-          <w:tab w:val="left" w:pos="5529" w:leader="none"/>
-        </w:tabs>
-        <w:ind w:left="5529" w:hanging="0"/>
-        <w:rPr>
-          <w:rFonts w:ascii="Helvetica Neue" w:hAnsi="Helvetica Neue" w:cs="Arial"/>
-          <w:color w:val="000000"/>
-          <w:sz w:val="22"/>
-          <w:szCs w:val="22"/>
-          <w:lang w:val="fr-CH" w:eastAsia="ja-JP"/>
-        </w:rPr>
-      </w:pPr>
-      <w:r>
-        <w:rPr>
-          <w:rFonts w:cs="Arial" w:ascii="Helvetica Neue" w:hAnsi="Helvetica Neue"/>
-          <w:color w:val="000000"/>
-          <w:sz w:val="22"/>
-          <w:szCs w:val="22"/>
-          <w:lang w:val="fr-CH" w:eastAsia="ja-JP"/>
-        </w:rPr>
-        <w:t>Postfach</w:t>
-      </w:r>
-    </w:p>
-    <w:p>
-      <w:pPr>
-        <w:pStyle w:val="Normal"/>
-        <w:tabs>
-          <w:tab w:val="clear" w:pos="708"/>
-          <w:tab w:val="left" w:pos="5529" w:leader="none"/>
-        </w:tabs>
-        <w:ind w:left="5529" w:hanging="0"/>
-        <w:rPr>
-          <w:rFonts w:ascii="Helvetica Neue" w:hAnsi="Helvetica Neue" w:cs="Arial"/>
-          <w:color w:val="000000"/>
-          <w:sz w:val="22"/>
-          <w:szCs w:val="22"/>
-          <w:lang w:val="fr-CH" w:eastAsia="ja-JP"/>
-        </w:rPr>
-      </w:pPr>
-      <w:r>
-        <w:rPr>
-          <w:rFonts w:cs="Arial" w:ascii="Helvetica Neue" w:hAnsi="Helvetica Neue"/>
-          <w:color w:val="000000"/>
-          <w:sz w:val="22"/>
-          <w:szCs w:val="22"/>
-          <w:lang w:val="fr-CH" w:eastAsia="ja-JP"/>
-        </w:rPr>
-        <w:t>{% else %}</w:t>
-      </w:r>
-    </w:p>
-    <w:p>
-      <w:pPr>
-        <w:pStyle w:val="Normal"/>
-        <w:tabs>
-          <w:tab w:val="clear" w:pos="708"/>
-          <w:tab w:val="left" w:pos="5529" w:leader="none"/>
-        </w:tabs>
-        <w:ind w:left="5529" w:hanging="0"/>
-        <w:rPr>
-          <w:rFonts w:ascii="Helvetica Neue" w:hAnsi="Helvetica Neue" w:cs="Arial"/>
-          <w:color w:val="000000"/>
-          <w:sz w:val="22"/>
-          <w:szCs w:val="22"/>
-          <w:lang w:val="fr-CH" w:eastAsia="ja-JP"/>
-        </w:rPr>
-      </w:pPr>
-      <w:r>
-        <w:rPr>
-          <w:rFonts w:cs="Arial" w:ascii="Helvetica Neue" w:hAnsi="Helvetica Neue"/>
-          <w:color w:val="000000"/>
-          <w:sz w:val="22"/>
-          <w:szCs w:val="22"/>
-          <w:lang w:val="fr-CH" w:eastAsia="ja-JP"/>
-        </w:rPr>
-        <w:t>{</w:t>
-      </w:r>
-      <w:r>
-        <w:rPr>
-          <w:rFonts w:cs="Arial" w:ascii="Helvetica Neue" w:hAnsi="Helvetica Neue"/>
-          <w:color w:val="000000"/>
-          <w:sz w:val="22"/>
-          <w:szCs w:val="22"/>
-          <w:lang w:val="fr-CH" w:eastAsia="ja-JP"/>
-        </w:rPr>
-        <w:t>{identity.address.street_and_number}}</w:t>
-      </w:r>
-    </w:p>
-    <w:p>
-      <w:pPr>
-        <w:pStyle w:val="Normal"/>
-        <w:tabs>
-          <w:tab w:val="clear" w:pos="708"/>
-          <w:tab w:val="left" w:pos="5529" w:leader="none"/>
-        </w:tabs>
-        <w:ind w:left="5529" w:hanging="0"/>
-        <w:rPr>
-          <w:rFonts w:ascii="Helvetica Neue" w:hAnsi="Helvetica Neue" w:cs="Arial"/>
-          <w:color w:val="000000"/>
-          <w:sz w:val="22"/>
-          <w:szCs w:val="22"/>
-          <w:lang w:val="fr-CH" w:eastAsia="ja-JP"/>
-        </w:rPr>
-      </w:pPr>
-      <w:r>
-        <w:rPr>
-          <w:rFonts w:cs="Arial" w:ascii="Helvetica Neue" w:hAnsi="Helvetica Neue"/>
-          <w:color w:val="000000"/>
-          <w:sz w:val="22"/>
-          <w:szCs w:val="22"/>
-          <w:lang w:val="fr-CH" w:eastAsia="ja-JP"/>
-        </w:rPr>
-        <w:t>{% endif %}</w:t>
-      </w:r>
-    </w:p>
-    <w:p>
-      <w:pPr>
-        <w:pStyle w:val="Normal"/>
-        <w:tabs>
-          <w:tab w:val="clear" w:pos="708"/>
-          <w:tab w:val="left" w:pos="5529" w:leader="none"/>
-        </w:tabs>
-        <w:ind w:left="5529" w:hanging="0"/>
-        <w:rPr>
-          <w:rFonts w:ascii="Helvetica Neue" w:hAnsi="Helvetica Neue" w:cs="Arial"/>
-          <w:color w:val="000000"/>
-          <w:sz w:val="22"/>
-          <w:szCs w:val="22"/>
-          <w:lang w:val="fr-CH" w:eastAsia="ja-JP"/>
-        </w:rPr>
-      </w:pPr>
-      <w:r>
-        <w:rPr>
-          <w:rFonts w:cs="Arial" w:ascii="Helvetica Neue" w:hAnsi="Helvetica Neue"/>
-          <w:color w:val="000000"/>
-          <w:sz w:val="22"/>
-          <w:szCs w:val="22"/>
-          <w:lang w:val="fr-CH" w:eastAsia="ja-JP"/>
-        </w:rPr>
-        <w:t>{{identity.address.postcode}} {{identity.address.town}}</w:t>
-      </w:r>
-    </w:p>
-    <w:p>
-      <w:pPr>
-        <w:pStyle w:val="Normal"/>
-        <w:tabs>
-          <w:tab w:val="clear" w:pos="708"/>
-          <w:tab w:val="left" w:pos="5529" w:leader="none"/>
-        </w:tabs>
-        <w:ind w:left="5529" w:hanging="0"/>
-        <w:rPr>
-          <w:rFonts w:ascii="Helvetica Neue" w:hAnsi="Helvetica Neue" w:cs="Arial"/>
-          <w:color w:val="000000"/>
-          <w:sz w:val="22"/>
-          <w:szCs w:val="22"/>
-          <w:lang w:val="fr-CH" w:eastAsia="ja-JP"/>
-        </w:rPr>
-      </w:pPr>
-      <w:r>
-        <w:rPr>
-          <w:rFonts w:cs="Arial" w:ascii="Helvetica Neue" w:hAnsi="Helvetica Neue"/>
-          <w:color w:val="000000"/>
-          <w:sz w:val="22"/>
-          <w:szCs w:val="22"/>
-          <w:lang w:val="fr-CH" w:eastAsia="ja-JP"/>
-        </w:rPr>
-        <w:t>{{</w:t>
-      </w:r>
-      <w:r>
-        <w:rPr>
-          <w:rFonts w:cs="Arial" w:ascii="Helvetica Neue" w:hAnsi="Helvetica Neue"/>
-          <w:color w:val="000000"/>
-          <w:sz w:val="22"/>
-          <w:szCs w:val="22"/>
-          <w:lang w:val="fr-CH" w:eastAsia="ja-JP"/>
-        </w:rPr>
-        <w:t>identity.address.</w:t>
-      </w:r>
-      <w:r>
-        <w:rPr>
-          <w:rFonts w:cs="Arial" w:ascii="Helvetica Neue" w:hAnsi="Helvetica Neue"/>
-          <w:color w:val="000000"/>
-          <w:sz w:val="22"/>
-          <w:szCs w:val="22"/>
-          <w:lang w:val="fr-CH" w:eastAsia="ja-JP"/>
-        </w:rPr>
-        <w:t>country}}</w:t>
-      </w:r>
-    </w:p>
-    <w:p>
-      <w:pPr>
-        <w:pStyle w:val="Normal"/>
-        <w:tabs>
-          <w:tab w:val="clear" w:pos="708"/>
-          <w:tab w:val="left" w:pos="5529" w:leader="none"/>
-        </w:tabs>
-        <w:ind w:left="5529" w:hanging="0"/>
-        <w:rPr>
-          <w:rFonts w:ascii="Helvetica Neue" w:hAnsi="Helvetica Neue" w:cs="Arial"/>
-          <w:color w:val="000000"/>
-          <w:sz w:val="22"/>
-          <w:szCs w:val="22"/>
-          <w:lang w:val="fr-CH" w:eastAsia="ja-JP"/>
-        </w:rPr>
-      </w:pPr>
-      <w:r>
-        <w:rPr>
-          <w:rFonts w:cs="Arial" w:ascii="Helvetica Neue" w:hAnsi="Helvetica Neue"/>
-          <w:color w:val="000000"/>
-          <w:sz w:val="22"/>
-          <w:szCs w:val="22"/>
-          <w:lang w:val="de-CH" w:eastAsia="ja-JP"/>
         </w:rPr>
       </w:r>
     </w:p>
@@ -515,17 +142,7 @@
           <w:szCs w:val="22"/>
           <w:lang w:val="de-CH" w:eastAsia="ja-JP"/>
         </w:rPr>
-        <w:t xml:space="preserve">Bern, </w:t>
-      </w:r>
-      <w:r>
-        <w:rPr>
-          <w:rFonts w:cs="Arial" w:ascii="Helvetica Neue" w:hAnsi="Helvetica Neue"/>
-          <w:color w:val="000000"/>
-          <w:sz w:val="22"/>
-          <w:szCs w:val="22"/>
-          <w:lang w:val="de-CH" w:eastAsia="ja-JP"/>
-        </w:rPr>
-        <w:t>{{date}}</w:t>
+        <w:t>Bern, {{date}}</w:t>
       </w:r>
     </w:p>
     <w:p>
@@ -655,12 +272,13 @@
     <w:p>
       <w:pPr>
         <w:pStyle w:val="Normal"/>
+        <w:ind w:hanging="0"/>
         <w:rPr>
           <w:rFonts w:ascii="Helvetica Neue" w:hAnsi="Helvetica Neue" w:cs="Arial"/>
           <w:color w:val="000000"/>
           <w:sz w:val="22"/>
           <w:szCs w:val="22"/>
-          <w:lang w:val="de-CH" w:eastAsia="ja-JP"/>
+          <w:lang w:val="fr-CH" w:eastAsia="ja-JP"/>
         </w:rPr>
       </w:pPr>
       <w:r>
@@ -669,9 +287,29 @@
           <w:color w:val="000000"/>
           <w:sz w:val="22"/>
           <w:szCs w:val="22"/>
-          <w:lang w:val="de-CH" w:eastAsia="ja-JP"/>
-        </w:rPr>
-        <w:t>Sehr geehrte Frau Muster</w:t>
+          <w:lang w:val="fr-CH" w:eastAsia="ja-JP"/>
+        </w:rPr>
+        <w:t>{{</w:t>
+      </w:r>
+      <w:r>
+        <w:rPr>
+          <w:rFonts w:cs="Arial" w:ascii="Helvetica Neue" w:hAnsi="Helvetica Neue"/>
+          <w:color w:val="000000"/>
+          <w:sz w:val="22"/>
+          <w:szCs w:val="22"/>
+          <w:lang w:val="fr-CH" w:eastAsia="ja-JP"/>
+        </w:rPr>
+        <w:t>identity.</w:t>
+      </w:r>
+      <w:r>
+        <w:rPr>
+          <w:rFonts w:cs="Arial" w:ascii="Helvetica Neue" w:hAnsi="Helvetica Neue"/>
+          <w:color w:val="000000"/>
+          <w:sz w:val="22"/>
+          <w:szCs w:val="22"/>
+          <w:lang w:val="fr-CH" w:eastAsia="ja-JP"/>
+        </w:rPr>
+        <w:t>greeting_salutation_and_name}}</w:t>
       </w:r>
     </w:p>
     <w:p>
@@ -906,136 +544,50 @@
       <w:rPr>
         <w:lang w:val="it-CH"/>
       </w:rPr>
-      <w:drawing>
-        <wp:anchor behindDoc="1" distT="0" distB="0" distL="114300" distR="114300" simplePos="0" locked="0" layoutInCell="1" allowOverlap="1" relativeHeight="0">
-          <wp:simplePos x="0" y="0"/>
-          <wp:positionH relativeFrom="margin">
-            <wp:posOffset>3206750</wp:posOffset>
-          </wp:positionH>
-          <wp:positionV relativeFrom="margin">
-            <wp:posOffset>8216900</wp:posOffset>
-          </wp:positionV>
-          <wp:extent cx="1634490" cy="349250"/>
-          <wp:effectExtent l="0" t="0" r="0" b="0"/>
-          <wp:wrapSquare wrapText="bothSides"/>
-          <wp:docPr id="2" name="Image 5" descr=""/>
-          <wp:cNvGraphicFramePr>
-            <a:graphicFrameLocks xmlns:a="http://schemas.openxmlformats.org/drawingml/2006/main" noChangeAspect="1"/>
-          </wp:cNvGraphicFramePr>
-          <a:graphic xmlns:a="http://schemas.openxmlformats.org/drawingml/2006/main">
-            <a:graphicData uri="http://schemas.openxmlformats.org/drawingml/2006/picture">
-              <pic:pic xmlns:pic="http://schemas.openxmlformats.org/drawingml/2006/picture">
-                <pic:nvPicPr>
-                  <pic:cNvPr id="2" name="Image 5" descr=""/>
-                  <pic:cNvPicPr>
-                    <a:picLocks noChangeAspect="1" noChangeArrowheads="1"/>
-                  </pic:cNvPicPr>
-                </pic:nvPicPr>
-                <pic:blipFill>
-                  <a:blip r:embed="rId1"/>
-                  <a:stretch>
-                    <a:fillRect/>
-                  </a:stretch>
-                </pic:blipFill>
-                <pic:spPr bwMode="auto">
-                  <a:xfrm>
-                    <a:off x="0" y="0"/>
-                    <a:ext cx="1634490" cy="349250"/>
-                  </a:xfrm>
-                  <a:prstGeom prst="rect">
-                    <a:avLst/>
-                  </a:prstGeom>
-                </pic:spPr>
-              </pic:pic>
-            </a:graphicData>
-          </a:graphic>
-        </wp:anchor>
-      </w:drawing>
-      <w:drawing>
-        <wp:anchor behindDoc="1" distT="0" distB="0" distL="114300" distR="114300" simplePos="0" locked="0" layoutInCell="1" allowOverlap="1" relativeHeight="0">
-          <wp:simplePos x="0" y="0"/>
-          <wp:positionH relativeFrom="margin">
-            <wp:posOffset>803275</wp:posOffset>
-          </wp:positionH>
-          <wp:positionV relativeFrom="margin">
-            <wp:posOffset>18830290</wp:posOffset>
-          </wp:positionV>
-          <wp:extent cx="1633855" cy="348615"/>
-          <wp:effectExtent l="0" t="0" r="0" b="0"/>
-          <wp:wrapSquare wrapText="bothSides"/>
-          <wp:docPr id="3" name="Image2" descr=""/>
-          <wp:cNvGraphicFramePr>
-            <a:graphicFrameLocks xmlns:a="http://schemas.openxmlformats.org/drawingml/2006/main" noChangeAspect="1"/>
-          </wp:cNvGraphicFramePr>
-          <a:graphic xmlns:a="http://schemas.openxmlformats.org/drawingml/2006/main">
-            <a:graphicData uri="http://schemas.openxmlformats.org/drawingml/2006/picture">
-              <pic:pic xmlns:pic="http://schemas.openxmlformats.org/drawingml/2006/picture">
-                <pic:nvPicPr>
-                  <pic:cNvPr id="3" name="Image2" descr=""/>
-                  <pic:cNvPicPr>
-                    <a:picLocks noChangeAspect="1" noChangeArrowheads="1"/>
-                  </pic:cNvPicPr>
-                </pic:nvPicPr>
-                <pic:blipFill>
-                  <a:blip r:embed="rId2"/>
-                  <a:stretch>
-                    <a:fillRect/>
-                  </a:stretch>
-                </pic:blipFill>
-                <pic:spPr bwMode="auto">
-                  <a:xfrm>
-                    <a:off x="0" y="0"/>
-                    <a:ext cx="1633855" cy="348615"/>
-                  </a:xfrm>
-                  <a:prstGeom prst="rect">
-                    <a:avLst/>
-                  </a:prstGeom>
-                </pic:spPr>
-              </pic:pic>
-            </a:graphicData>
-          </a:graphic>
-        </wp:anchor>
-      </w:drawing>
-    </w:r>
-    <w:r>
       <mc:AlternateContent>
         <mc:Choice Requires="wps">
           <w:drawing>
-            <wp:anchor behindDoc="0" distT="118745" distB="118745" distL="118745" distR="118745" simplePos="0" locked="0" layoutInCell="1" allowOverlap="1" relativeHeight="0">
+            <wp:anchor behindDoc="1" distT="116840" distB="118110" distL="116840" distR="118110" simplePos="0" locked="0" layoutInCell="0" allowOverlap="1" relativeHeight="4">
               <wp:simplePos x="0" y="0"/>
               <wp:positionH relativeFrom="page">
-                <wp:posOffset>934720</wp:posOffset>
+                <wp:posOffset>0</wp:posOffset>
               </wp:positionH>
               <wp:positionV relativeFrom="page">
-                <wp:posOffset>9941560</wp:posOffset>
+                <wp:posOffset>0</wp:posOffset>
               </wp:positionV>
               <wp:extent cx="3043555" cy="758825"/>
               <wp:effectExtent l="0" t="0" r="0" b="0"/>
               <wp:wrapTopAndBottom/>
-              <wp:docPr id="4" name="Frame1"/>
+              <wp:docPr id="2" name="Frame1"/>
               <a:graphic xmlns:a="http://schemas.openxmlformats.org/drawingml/2006/main">
                 <a:graphicData uri="http://schemas.microsoft.com/office/word/2010/wordprocessingShape">
                   <wps:wsp>
-                    <wps:cNvSpPr txBox="1"/>
+                    <wps:cNvSpPr/>
                     <wps:spPr>
                       <a:xfrm>
                         <a:off x="0" y="0"/>
-                        <a:ext cx="3043555" cy="758825"/>
+                        <a:ext cx="3043440" cy="758880"/>
                       </a:xfrm>
-                      <a:prstGeom prst="rect"/>
-                      <a:solidFill>
-                        <a:srgbClr val="FFFFFF">
-                          <a:alpha val="0"/>
-                        </a:srgbClr>
-                      </a:solidFill>
+                      <a:prstGeom prst="rect">
+                        <a:avLst/>
+                      </a:prstGeom>
+                      <a:noFill/>
+                      <a:ln w="0">
+                        <a:noFill/>
+                      </a:ln>
                     </wps:spPr>
+                    <wps:style>
+                      <a:lnRef idx="0"/>
+                      <a:fillRef idx="0"/>
+                      <a:effectRef idx="0"/>
+                      <a:fontRef idx="minor"/>
+                    </wps:style>
                     <wps:txbx>
                       <w:txbxContent>
                         <w:p>
                           <w:pPr>
                             <w:pStyle w:val="Slogan"/>
-                            <w:pBdr/>
-                            <w:spacing w:lineRule="auto" w:line="280"/>
+                            <w:spacing w:lineRule="auto" w:line="276"/>
                             <w:jc w:val="right"/>
                             <w:rPr>
                               <w:rFonts w:ascii="CorporateSBQ-Regular" w:hAnsi="CorporateSBQ-Regular"/>
@@ -1060,8 +612,7 @@
                         <w:p>
                           <w:pPr>
                             <w:pStyle w:val="Slogan"/>
-                            <w:pBdr/>
-                            <w:spacing w:lineRule="auto" w:line="280"/>
+                            <w:spacing w:lineRule="auto" w:line="276"/>
                             <w:jc w:val="right"/>
                             <w:rPr>
                               <w:rFonts w:ascii="CorporateSBQ-Regular" w:hAnsi="CorporateSBQ-Regular"/>
@@ -1088,8 +639,7 @@
                         <w:p>
                           <w:pPr>
                             <w:pStyle w:val="Slogan"/>
-                            <w:pBdr/>
-                            <w:spacing w:lineRule="auto" w:line="280"/>
+                            <w:spacing w:lineRule="auto" w:line="276"/>
                             <w:jc w:val="right"/>
                             <w:rPr>
                               <w:rFonts w:ascii="CorporateSBQ-Regular" w:hAnsi="CorporateSBQ-Regular"/>
@@ -1115,7 +665,7 @@
                         </w:p>
                       </w:txbxContent>
                     </wps:txbx>
-                    <wps:bodyPr anchor="t" lIns="0" tIns="0" rIns="0" bIns="0">
+                    <wps:bodyPr lIns="0" rIns="0" tIns="0" bIns="0" anchor="t">
                       <a:noAutofit/>
                     </wps:bodyPr>
                   </wps:wsp>
@@ -1126,15 +676,15 @@
         </mc:Choice>
         <mc:Fallback>
           <w:pict>
-            <v:rect fillcolor="#FFFFFF" style="position:absolute;rotation:-0;width:239.65pt;height:59.75pt;mso-wrap-distance-left:9.35pt;mso-wrap-distance-right:9.35pt;mso-wrap-distance-top:9.35pt;mso-wrap-distance-bottom:9.35pt;margin-top:782.8pt;mso-position-vertical-relative:page;margin-left:73.6pt;mso-position-horizontal-relative:page">
-              <v:fill opacity="0f"/>
-              <v:textbox inset="0in,0in,0in,0in">
+            <v:rect id="shape_0" ID="Frame1" path="m0,0l-2147483645,0l-2147483645,-2147483646l0,-2147483646xe" stroked="f" o:allowincell="f" style="position:absolute;margin-left:73.6pt;margin-top:782.8pt;width:239.6pt;height:59.7pt;mso-wrap-style:square;v-text-anchor:top;mso-position-horizontal-relative:page;mso-position-vertical-relative:page">
+              <v:fill o:detectmouseclick="t" on="false"/>
+              <v:stroke color="#3465a4" joinstyle="round" endcap="flat"/>
+              <v:textbox>
                 <w:txbxContent>
                   <w:p>
                     <w:pPr>
                       <w:pStyle w:val="Slogan"/>
-                      <w:pBdr/>
-                      <w:spacing w:lineRule="auto" w:line="280"/>
+                      <w:spacing w:lineRule="auto" w:line="276"/>
                       <w:jc w:val="right"/>
                       <w:rPr>
                         <w:rFonts w:ascii="CorporateSBQ-Regular" w:hAnsi="CorporateSBQ-Regular"/>
@@ -1159,8 +709,7 @@
                   <w:p>
                     <w:pPr>
                       <w:pStyle w:val="Slogan"/>
-                      <w:pBdr/>
-                      <w:spacing w:lineRule="auto" w:line="280"/>
+                      <w:spacing w:lineRule="auto" w:line="276"/>
                       <w:jc w:val="right"/>
                       <w:rPr>
                         <w:rFonts w:ascii="CorporateSBQ-Regular" w:hAnsi="CorporateSBQ-Regular"/>
@@ -1187,8 +736,7 @@
                   <w:p>
                     <w:pPr>
                       <w:pStyle w:val="Slogan"/>
-                      <w:pBdr/>
-                      <w:spacing w:lineRule="auto" w:line="280"/>
+                      <w:spacing w:lineRule="auto" w:line="276"/>
                       <w:jc w:val="right"/>
                       <w:rPr>
                         <w:rFonts w:ascii="CorporateSBQ-Regular" w:hAnsi="CorporateSBQ-Regular"/>
@@ -1219,6 +767,96 @@
           </w:pict>
         </mc:Fallback>
       </mc:AlternateContent>
+      <w:drawing>
+        <wp:anchor behindDoc="0" distT="0" distB="0" distL="114300" distR="114300" simplePos="0" locked="0" layoutInCell="1" allowOverlap="1" relativeHeight="0">
+          <wp:simplePos x="0" y="0"/>
+          <wp:positionH relativeFrom="margin">
+            <wp:posOffset>3206750</wp:posOffset>
+          </wp:positionH>
+          <wp:positionV relativeFrom="margin">
+            <wp:posOffset>8216900</wp:posOffset>
+          </wp:positionV>
+          <wp:extent cx="1634490" cy="349250"/>
+          <wp:effectExtent l="0" t="0" r="0" b="0"/>
+          <wp:wrapSquare wrapText="bothSides"/>
+          <wp:docPr id="4" name="Image 5" descr=""/>
+          <wp:cNvGraphicFramePr>
+            <a:graphicFrameLocks xmlns:a="http://schemas.openxmlformats.org/drawingml/2006/main" noChangeAspect="1"/>
+          </wp:cNvGraphicFramePr>
+          <a:graphic xmlns:a="http://schemas.openxmlformats.org/drawingml/2006/main">
+            <a:graphicData uri="http://schemas.openxmlformats.org/drawingml/2006/picture">
+              <pic:pic xmlns:pic="http://schemas.openxmlformats.org/drawingml/2006/picture">
+                <pic:nvPicPr>
+                  <pic:cNvPr id="4" name="Image 5" descr=""/>
+                  <pic:cNvPicPr>
+                    <a:picLocks noChangeAspect="1" noChangeArrowheads="1"/>
+                  </pic:cNvPicPr>
+                </pic:nvPicPr>
+                <pic:blipFill>
+                  <a:blip r:embed="rId1"/>
+                  <a:stretch>
+                    <a:fillRect/>
+                  </a:stretch>
+                </pic:blipFill>
+                <pic:spPr bwMode="auto">
+                  <a:xfrm>
+                    <a:off x="0" y="0"/>
+                    <a:ext cx="1634490" cy="349250"/>
+                  </a:xfrm>
+                  <a:prstGeom prst="rect">
+                    <a:avLst/>
+                  </a:prstGeom>
+                </pic:spPr>
+              </pic:pic>
+            </a:graphicData>
+          </a:graphic>
+        </wp:anchor>
+      </w:drawing>
+      <w:drawing>
+        <wp:anchor behindDoc="0" distT="0" distB="0" distL="114300" distR="114300" simplePos="0" locked="0" layoutInCell="1" allowOverlap="1" relativeHeight="0">
+          <wp:simplePos x="0" y="0"/>
+          <wp:positionH relativeFrom="margin">
+            <wp:posOffset>803275</wp:posOffset>
+          </wp:positionH>
+          <wp:positionV relativeFrom="margin">
+            <wp:posOffset>18830290</wp:posOffset>
+          </wp:positionV>
+          <wp:extent cx="1633855" cy="348615"/>
+          <wp:effectExtent l="0" t="0" r="0" b="0"/>
+          <wp:wrapSquare wrapText="bothSides"/>
+          <wp:docPr id="5" name="Image2" descr=""/>
+          <wp:cNvGraphicFramePr>
+            <a:graphicFrameLocks xmlns:a="http://schemas.openxmlformats.org/drawingml/2006/main" noChangeAspect="1"/>
+          </wp:cNvGraphicFramePr>
+          <a:graphic xmlns:a="http://schemas.openxmlformats.org/drawingml/2006/main">
+            <a:graphicData uri="http://schemas.openxmlformats.org/drawingml/2006/picture">
+              <pic:pic xmlns:pic="http://schemas.openxmlformats.org/drawingml/2006/picture">
+                <pic:nvPicPr>
+                  <pic:cNvPr id="5" name="Image2" descr=""/>
+                  <pic:cNvPicPr>
+                    <a:picLocks noChangeAspect="1" noChangeArrowheads="1"/>
+                  </pic:cNvPicPr>
+                </pic:nvPicPr>
+                <pic:blipFill>
+                  <a:blip r:embed="rId2"/>
+                  <a:stretch>
+                    <a:fillRect/>
+                  </a:stretch>
+                </pic:blipFill>
+                <pic:spPr bwMode="auto">
+                  <a:xfrm>
+                    <a:off x="0" y="0"/>
+                    <a:ext cx="1633855" cy="348615"/>
+                  </a:xfrm>
+                  <a:prstGeom prst="rect">
+                    <a:avLst/>
+                  </a:prstGeom>
+                </pic:spPr>
+              </pic:pic>
+            </a:graphicData>
+          </a:graphic>
+        </wp:anchor>
+      </w:drawing>
     </w:r>
   </w:p>
 </w:ftr>
@@ -1244,7 +882,7 @@
         <w:color w:val="262626"/>
       </w:rPr>
       <w:drawing>
-        <wp:anchor behindDoc="1" distT="0" distB="0" distL="114300" distR="114300" simplePos="0" locked="0" layoutInCell="0" allowOverlap="1" relativeHeight="2">
+        <wp:anchor behindDoc="0" distT="0" distB="0" distL="114300" distR="114300" simplePos="0" locked="0" layoutInCell="0" allowOverlap="1" relativeHeight="2">
           <wp:simplePos x="0" y="0"/>
           <wp:positionH relativeFrom="margin">
             <wp:posOffset>3225165</wp:posOffset>
@@ -1255,7 +893,7 @@
           <wp:extent cx="1634490" cy="349250"/>
           <wp:effectExtent l="0" t="0" r="0" b="0"/>
           <wp:wrapSquare wrapText="bothSides"/>
-          <wp:docPr id="5" name="Image3" descr=""/>
+          <wp:docPr id="6" name="Image3" descr=""/>
           <wp:cNvGraphicFramePr>
             <a:graphicFrameLocks xmlns:a="http://schemas.openxmlformats.org/drawingml/2006/main" noChangeAspect="1"/>
           </wp:cNvGraphicFramePr>
@@ -1263,7 +901,7 @@
             <a:graphicData uri="http://schemas.openxmlformats.org/drawingml/2006/picture">
               <pic:pic xmlns:pic="http://schemas.openxmlformats.org/drawingml/2006/picture">
                 <pic:nvPicPr>
-                  <pic:cNvPr id="5" name="Image3" descr=""/>
+                  <pic:cNvPr id="6" name="Image3" descr=""/>
                   <pic:cNvPicPr>
                     <a:picLocks noChangeAspect="1" noChangeArrowheads="1"/>
                   </pic:cNvPicPr>
@@ -1288,12 +926,10 @@
           </a:graphic>
         </wp:anchor>
       </w:drawing>
-    </w:r>
-    <w:r>
       <mc:AlternateContent>
         <mc:Choice Requires="wps">
           <w:drawing>
-            <wp:anchor behindDoc="0" distT="118745" distB="118745" distL="118745" distR="118745" simplePos="0" locked="0" layoutInCell="0" allowOverlap="1" relativeHeight="4">
+            <wp:anchor behindDoc="1" distT="116840" distB="118110" distL="116205" distR="118745" simplePos="0" locked="0" layoutInCell="0" allowOverlap="1" relativeHeight="5">
               <wp:simplePos x="0" y="0"/>
               <wp:positionH relativeFrom="page">
                 <wp:posOffset>855345</wp:posOffset>
@@ -1304,30 +940,36 @@
               <wp:extent cx="3043555" cy="758825"/>
               <wp:effectExtent l="0" t="0" r="0" b="0"/>
               <wp:wrapTopAndBottom/>
-              <wp:docPr id="6" name="Frame2"/>
+              <wp:docPr id="7" name="Frame2"/>
               <a:graphic xmlns:a="http://schemas.openxmlformats.org/drawingml/2006/main">
                 <a:graphicData uri="http://schemas.microsoft.com/office/word/2010/wordprocessingShape">
                   <wps:wsp>
-                    <wps:cNvSpPr txBox="1"/>
+                    <wps:cNvSpPr/>
                     <wps:spPr>
                       <a:xfrm>
                         <a:off x="0" y="0"/>
-                        <a:ext cx="3043555" cy="758825"/>
+                        <a:ext cx="3043440" cy="758880"/>
                       </a:xfrm>
-                      <a:prstGeom prst="rect"/>
-                      <a:solidFill>
-                        <a:srgbClr val="FFFFFF">
-                          <a:alpha val="0"/>
-                        </a:srgbClr>
-                      </a:solidFill>
+                      <a:prstGeom prst="rect">
+                        <a:avLst/>
+                      </a:prstGeom>
+                      <a:noFill/>
+                      <a:ln w="0">
+                        <a:noFill/>
+                      </a:ln>
                     </wps:spPr>
+                    <wps:style>
+                      <a:lnRef idx="0"/>
+                      <a:fillRef idx="0"/>
+                      <a:effectRef idx="0"/>
+                      <a:fontRef idx="minor"/>
+                    </wps:style>
                     <wps:txbx>
                       <w:txbxContent>
                         <w:p>
                           <w:pPr>
                             <w:pStyle w:val="Slogan"/>
-                            <w:pBdr/>
-                            <w:spacing w:lineRule="auto" w:line="280"/>
+                            <w:spacing w:lineRule="auto" w:line="276"/>
                             <w:jc w:val="right"/>
                             <w:rPr>
                               <w:rFonts w:ascii="CorporateSBQ-Regular" w:hAnsi="CorporateSBQ-Regular"/>
@@ -1352,8 +994,7 @@
                         <w:p>
                           <w:pPr>
                             <w:pStyle w:val="Slogan"/>
-                            <w:pBdr/>
-                            <w:spacing w:lineRule="auto" w:line="280"/>
+                            <w:spacing w:lineRule="auto" w:line="276"/>
                             <w:jc w:val="right"/>
                             <w:rPr>
                               <w:rFonts w:ascii="CorporateSBQ-Regular" w:hAnsi="CorporateSBQ-Regular"/>
@@ -1380,8 +1021,7 @@
                         <w:p>
                           <w:pPr>
                             <w:pStyle w:val="Slogan"/>
-                            <w:pBdr/>
-                            <w:spacing w:lineRule="auto" w:line="280"/>
+                            <w:spacing w:lineRule="auto" w:line="276"/>
                             <w:jc w:val="right"/>
                             <w:rPr>
                               <w:rFonts w:ascii="CorporateSBQ-Regular" w:hAnsi="CorporateSBQ-Regular"/>
@@ -1407,7 +1047,7 @@
                         </w:p>
                       </w:txbxContent>
                     </wps:txbx>
-                    <wps:bodyPr anchor="t" lIns="0" tIns="0" rIns="0" bIns="0">
+                    <wps:bodyPr lIns="0" rIns="0" tIns="0" bIns="0" anchor="t">
                       <a:noAutofit/>
                     </wps:bodyPr>
                   </wps:wsp>
@@ -1418,15 +1058,15 @@
         </mc:Choice>
         <mc:Fallback>
           <w:pict>
-            <v:rect fillcolor="#FFFFFF" style="position:absolute;rotation:-0;width:239.65pt;height:59.75pt;mso-wrap-distance-left:9.35pt;mso-wrap-distance-right:9.35pt;mso-wrap-distance-top:9.35pt;mso-wrap-distance-bottom:9.35pt;margin-top:783.25pt;mso-position-vertical-relative:page;margin-left:67.35pt;mso-position-horizontal-relative:page">
-              <v:fill opacity="0f"/>
-              <v:textbox inset="0in,0in,0in,0in">
+            <v:rect id="shape_0" ID="Frame2" path="m0,0l-2147483645,0l-2147483645,-2147483646l0,-2147483646xe" stroked="f" o:allowincell="f" style="position:absolute;margin-left:67.35pt;margin-top:783.25pt;width:239.6pt;height:59.7pt;mso-wrap-style:square;v-text-anchor:top;mso-position-horizontal-relative:page;mso-position-vertical-relative:page">
+              <v:fill o:detectmouseclick="t" on="false"/>
+              <v:stroke color="#3465a4" joinstyle="round" endcap="flat"/>
+              <v:textbox>
                 <w:txbxContent>
                   <w:p>
                     <w:pPr>
                       <w:pStyle w:val="Slogan"/>
-                      <w:pBdr/>
-                      <w:spacing w:lineRule="auto" w:line="280"/>
+                      <w:spacing w:lineRule="auto" w:line="276"/>
                       <w:jc w:val="right"/>
                       <w:rPr>
                         <w:rFonts w:ascii="CorporateSBQ-Regular" w:hAnsi="CorporateSBQ-Regular"/>
@@ -1451,8 +1091,7 @@
                   <w:p>
                     <w:pPr>
                       <w:pStyle w:val="Slogan"/>
-                      <w:pBdr/>
-                      <w:spacing w:lineRule="auto" w:line="280"/>
+                      <w:spacing w:lineRule="auto" w:line="276"/>
                       <w:jc w:val="right"/>
                       <w:rPr>
                         <w:rFonts w:ascii="CorporateSBQ-Regular" w:hAnsi="CorporateSBQ-Regular"/>
@@ -1479,8 +1118,7 @@
                   <w:p>
                     <w:pPr>
                       <w:pStyle w:val="Slogan"/>
-                      <w:pBdr/>
-                      <w:spacing w:lineRule="auto" w:line="280"/>
+                      <w:spacing w:lineRule="auto" w:line="276"/>
                       <w:jc w:val="right"/>
                       <w:rPr>
                         <w:rFonts w:ascii="CorporateSBQ-Regular" w:hAnsi="CorporateSBQ-Regular"/>
@@ -1986,6 +1624,7 @@
     <w:qFormat/>
     <w:pPr>
       <w:widowControl/>
+      <w:suppressAutoHyphens w:val="true"/>
       <w:bidi w:val="0"/>
       <w:spacing w:before="0" w:after="0"/>
       <w:jc w:val="left"/>
@@ -2017,7 +1656,7 @@
     </w:rPr>
   </w:style>
   <w:style w:type="character" w:styleId="FootnoteAnchor">
-    <w:name w:val="Footnote Anchor"/>
+    <w:name w:val="Footnote Reference"/>
     <w:rPr>
       <w:vertAlign w:val="superscript"/>
     </w:rPr>

</xml_diff>

<commit_message>
feat: add email address to downloadable documents
</commit_message>
<xml_diff>
--- a/api/mysagw/case/templates/acknowledgement-de.docx
+++ b/api/mysagw/case/templates/acknowledgement-de.docx
@@ -42,6 +42,39 @@
     <w:p>
       <w:pPr>
         <w:pStyle w:val="Normal"/>
+        <w:ind w:hanging="0"/>
+        <w:rPr/>
+      </w:pPr>
+      <w:r>
+        <w:rPr/>
+      </w:r>
+    </w:p>
+    <w:p>
+      <w:pPr>
+        <w:pStyle w:val="Normal"/>
+        <w:ind w:left="5529" w:hanging="0"/>
+        <w:rPr>
+          <w:rFonts w:ascii="Helvetica Neue" w:hAnsi="Helvetica Neue" w:cs="Arial"/>
+          <w:color w:val="000000"/>
+          <w:sz w:val="22"/>
+          <w:szCs w:val="22"/>
+          <w:lang w:val="fr-CH" w:eastAsia="ja-JP"/>
+        </w:rPr>
+      </w:pPr>
+      <w:r>
+        <w:rPr>
+          <w:rFonts w:cs="Arial" w:ascii="Helvetica Neue" w:hAnsi="Helvetica Neue"/>
+          <w:color w:val="000000"/>
+          <w:sz w:val="22"/>
+          <w:szCs w:val="22"/>
+          <w:lang w:val="fr-CH" w:eastAsia="ja-JP"/>
+        </w:rPr>
+        <w:t>{{identity.email}}</w:t>
+      </w:r>
+    </w:p>
+    <w:p>
+      <w:pPr>
+        <w:pStyle w:val="Normal"/>
         <w:tabs>
           <w:tab w:val="clear" w:pos="708"/>
           <w:tab w:val="left" w:pos="5529" w:leader="none"/>
@@ -289,27 +322,7 @@
           <w:szCs w:val="22"/>
           <w:lang w:val="fr-CH" w:eastAsia="ja-JP"/>
         </w:rPr>
-        <w:t>{{</w:t>
-      </w:r>
-      <w:r>
-        <w:rPr>
-          <w:rFonts w:cs="Arial" w:ascii="Helvetica Neue" w:hAnsi="Helvetica Neue"/>
-          <w:color w:val="000000"/>
-          <w:sz w:val="22"/>
-          <w:szCs w:val="22"/>
-          <w:lang w:val="fr-CH" w:eastAsia="ja-JP"/>
-        </w:rPr>
-        <w:t>identity.</w:t>
-      </w:r>
-      <w:r>
-        <w:rPr>
-          <w:rFonts w:cs="Arial" w:ascii="Helvetica Neue" w:hAnsi="Helvetica Neue"/>
-          <w:color w:val="000000"/>
-          <w:sz w:val="22"/>
-          <w:szCs w:val="22"/>
-          <w:lang w:val="fr-CH" w:eastAsia="ja-JP"/>
-        </w:rPr>
-        <w:t>greeting_salutation_and_name}}</w:t>
+        <w:t>{{identity.greeting_salutation_and_name}}</w:t>
       </w:r>
     </w:p>
     <w:p>
@@ -547,7 +560,7 @@
       <mc:AlternateContent>
         <mc:Choice Requires="wps">
           <w:drawing>
-            <wp:anchor behindDoc="1" distT="116840" distB="118110" distL="116840" distR="118110" simplePos="0" locked="0" layoutInCell="0" allowOverlap="1" relativeHeight="4">
+            <wp:anchor behindDoc="1" distT="114935" distB="118110" distL="114935" distR="118110" simplePos="0" locked="0" layoutInCell="0" allowOverlap="1" relativeHeight="2">
               <wp:simplePos x="0" y="0"/>
               <wp:positionH relativeFrom="page">
                 <wp:posOffset>0</wp:posOffset>
@@ -676,7 +689,7 @@
         </mc:Choice>
         <mc:Fallback>
           <w:pict>
-            <v:rect id="shape_0" ID="Frame1" path="m0,0l-2147483645,0l-2147483645,-2147483646l0,-2147483646xe" stroked="f" o:allowincell="f" style="position:absolute;margin-left:73.6pt;margin-top:782.8pt;width:239.6pt;height:59.7pt;mso-wrap-style:square;v-text-anchor:top;mso-position-horizontal-relative:page;mso-position-vertical-relative:page">
+            <v:rect id="shape_0" ID="Frame1" path="m0,0l-2147483645,0l-2147483645,-2147483646l0,-2147483646xe" stroked="f" o:allowincell="f" style="position:absolute;margin-left:0pt;margin-top:0pt;width:239.6pt;height:59.7pt;mso-wrap-style:square;v-text-anchor:top;mso-position-horizontal-relative:page;mso-position-vertical-relative:page">
               <v:fill o:detectmouseclick="t" on="false"/>
               <v:stroke color="#3465a4" joinstyle="round" endcap="flat"/>
               <v:textbox>
@@ -768,7 +781,7 @@
         </mc:Fallback>
       </mc:AlternateContent>
       <w:drawing>
-        <wp:anchor behindDoc="0" distT="0" distB="0" distL="114300" distR="114300" simplePos="0" locked="0" layoutInCell="1" allowOverlap="1" relativeHeight="0">
+        <wp:anchor behindDoc="1" distT="0" distB="0" distL="114300" distR="114300" simplePos="0" locked="0" layoutInCell="1" allowOverlap="1" relativeHeight="0">
           <wp:simplePos x="0" y="0"/>
           <wp:positionH relativeFrom="margin">
             <wp:posOffset>3206750</wp:posOffset>
@@ -813,7 +826,7 @@
         </wp:anchor>
       </w:drawing>
       <w:drawing>
-        <wp:anchor behindDoc="0" distT="0" distB="0" distL="114300" distR="114300" simplePos="0" locked="0" layoutInCell="1" allowOverlap="1" relativeHeight="0">
+        <wp:anchor behindDoc="1" distT="0" distB="0" distL="114300" distR="114300" simplePos="0" locked="0" layoutInCell="1" allowOverlap="1" relativeHeight="0">
           <wp:simplePos x="0" y="0"/>
           <wp:positionH relativeFrom="margin">
             <wp:posOffset>803275</wp:posOffset>
@@ -881,55 +894,10 @@
       <w:rPr>
         <w:color w:val="262626"/>
       </w:rPr>
-      <w:drawing>
-        <wp:anchor behindDoc="0" distT="0" distB="0" distL="114300" distR="114300" simplePos="0" locked="0" layoutInCell="0" allowOverlap="1" relativeHeight="2">
-          <wp:simplePos x="0" y="0"/>
-          <wp:positionH relativeFrom="margin">
-            <wp:posOffset>3225165</wp:posOffset>
-          </wp:positionH>
-          <wp:positionV relativeFrom="margin">
-            <wp:posOffset>8163560</wp:posOffset>
-          </wp:positionV>
-          <wp:extent cx="1634490" cy="349250"/>
-          <wp:effectExtent l="0" t="0" r="0" b="0"/>
-          <wp:wrapSquare wrapText="bothSides"/>
-          <wp:docPr id="6" name="Image3" descr=""/>
-          <wp:cNvGraphicFramePr>
-            <a:graphicFrameLocks xmlns:a="http://schemas.openxmlformats.org/drawingml/2006/main" noChangeAspect="1"/>
-          </wp:cNvGraphicFramePr>
-          <a:graphic xmlns:a="http://schemas.openxmlformats.org/drawingml/2006/main">
-            <a:graphicData uri="http://schemas.openxmlformats.org/drawingml/2006/picture">
-              <pic:pic xmlns:pic="http://schemas.openxmlformats.org/drawingml/2006/picture">
-                <pic:nvPicPr>
-                  <pic:cNvPr id="6" name="Image3" descr=""/>
-                  <pic:cNvPicPr>
-                    <a:picLocks noChangeAspect="1" noChangeArrowheads="1"/>
-                  </pic:cNvPicPr>
-                </pic:nvPicPr>
-                <pic:blipFill>
-                  <a:blip r:embed="rId1"/>
-                  <a:stretch>
-                    <a:fillRect/>
-                  </a:stretch>
-                </pic:blipFill>
-                <pic:spPr bwMode="auto">
-                  <a:xfrm>
-                    <a:off x="0" y="0"/>
-                    <a:ext cx="1634490" cy="349250"/>
-                  </a:xfrm>
-                  <a:prstGeom prst="rect">
-                    <a:avLst/>
-                  </a:prstGeom>
-                </pic:spPr>
-              </pic:pic>
-            </a:graphicData>
-          </a:graphic>
-        </wp:anchor>
-      </w:drawing>
       <mc:AlternateContent>
         <mc:Choice Requires="wps">
           <w:drawing>
-            <wp:anchor behindDoc="1" distT="116840" distB="118110" distL="116205" distR="118745" simplePos="0" locked="0" layoutInCell="0" allowOverlap="1" relativeHeight="5">
+            <wp:anchor behindDoc="1" distT="115570" distB="118110" distL="114300" distR="118745" simplePos="0" locked="0" layoutInCell="0" allowOverlap="1" relativeHeight="3">
               <wp:simplePos x="0" y="0"/>
               <wp:positionH relativeFrom="page">
                 <wp:posOffset>855345</wp:posOffset>
@@ -940,7 +908,7 @@
               <wp:extent cx="3043555" cy="758825"/>
               <wp:effectExtent l="0" t="0" r="0" b="0"/>
               <wp:wrapTopAndBottom/>
-              <wp:docPr id="7" name="Frame2"/>
+              <wp:docPr id="6" name="Frame2"/>
               <a:graphic xmlns:a="http://schemas.openxmlformats.org/drawingml/2006/main">
                 <a:graphicData uri="http://schemas.microsoft.com/office/word/2010/wordprocessingShape">
                   <wps:wsp>
@@ -1149,6 +1117,51 @@
           </w:pict>
         </mc:Fallback>
       </mc:AlternateContent>
+      <w:drawing>
+        <wp:anchor behindDoc="1" distT="0" distB="0" distL="114300" distR="114300" simplePos="0" locked="0" layoutInCell="0" allowOverlap="1" relativeHeight="5">
+          <wp:simplePos x="0" y="0"/>
+          <wp:positionH relativeFrom="margin">
+            <wp:posOffset>3225165</wp:posOffset>
+          </wp:positionH>
+          <wp:positionV relativeFrom="margin">
+            <wp:posOffset>8163560</wp:posOffset>
+          </wp:positionV>
+          <wp:extent cx="1634490" cy="349250"/>
+          <wp:effectExtent l="0" t="0" r="0" b="0"/>
+          <wp:wrapSquare wrapText="bothSides"/>
+          <wp:docPr id="8" name="Image3" descr=""/>
+          <wp:cNvGraphicFramePr>
+            <a:graphicFrameLocks xmlns:a="http://schemas.openxmlformats.org/drawingml/2006/main" noChangeAspect="1"/>
+          </wp:cNvGraphicFramePr>
+          <a:graphic xmlns:a="http://schemas.openxmlformats.org/drawingml/2006/main">
+            <a:graphicData uri="http://schemas.openxmlformats.org/drawingml/2006/picture">
+              <pic:pic xmlns:pic="http://schemas.openxmlformats.org/drawingml/2006/picture">
+                <pic:nvPicPr>
+                  <pic:cNvPr id="8" name="Image3" descr=""/>
+                  <pic:cNvPicPr>
+                    <a:picLocks noChangeAspect="1" noChangeArrowheads="1"/>
+                  </pic:cNvPicPr>
+                </pic:nvPicPr>
+                <pic:blipFill>
+                  <a:blip r:embed="rId1"/>
+                  <a:stretch>
+                    <a:fillRect/>
+                  </a:stretch>
+                </pic:blipFill>
+                <pic:spPr bwMode="auto">
+                  <a:xfrm>
+                    <a:off x="0" y="0"/>
+                    <a:ext cx="1634490" cy="349250"/>
+                  </a:xfrm>
+                  <a:prstGeom prst="rect">
+                    <a:avLst/>
+                  </a:prstGeom>
+                </pic:spPr>
+              </pic:pic>
+            </a:graphicData>
+          </a:graphic>
+        </wp:anchor>
+      </w:drawing>
     </w:r>
   </w:p>
 </w:ftr>

</xml_diff>

<commit_message>
fix: fix templates and add missing links
</commit_message>
<xml_diff>
--- a/api/mysagw/case/templates/acknowledgement-de.docx
+++ b/api/mysagw/case/templates/acknowledgement-de.docx
@@ -373,20 +373,42 @@
           <w:color w:val="000000"/>
           <w:sz w:val="22"/>
           <w:szCs w:val="22"/>
-          <w:highlight w:val="yellow"/>
-          <w:lang w:val="de-CH" w:eastAsia="ja-JP"/>
-        </w:rPr>
-        <w:t>«Dokumente»</w:t>
-      </w:r>
-      <w:r>
-        <w:rPr>
-          <w:rFonts w:cs="Arial" w:ascii="Helvetica Neue" w:hAnsi="Helvetica Neue"/>
-          <w:color w:val="000000"/>
-          <w:sz w:val="22"/>
-          <w:szCs w:val="22"/>
-          <w:lang w:val="de-CH" w:eastAsia="ja-JP"/>
-        </w:rPr>
-        <w:t xml:space="preserve"> herunterladen.</w:t>
+          <w:shd w:fill="auto" w:val="clear"/>
+          <w:lang w:val="de-CH" w:eastAsia="ja-JP"/>
+        </w:rPr>
+        <w:t>«Do</w:t>
+      </w:r>
+      <w:r>
+        <w:rPr>
+          <w:rFonts w:cs="Arial" w:ascii="Helvetica Neue" w:hAnsi="Helvetica Neue"/>
+          <w:color w:val="000000"/>
+          <w:sz w:val="22"/>
+          <w:szCs w:val="22"/>
+          <w:shd w:fill="auto" w:val="clear"/>
+          <w:lang w:val="de-CH" w:eastAsia="ja-JP"/>
+        </w:rPr>
+        <w:t>wnload</w:t>
+      </w:r>
+      <w:r>
+        <w:rPr>
+          <w:rFonts w:cs="Arial" w:ascii="Helvetica Neue" w:hAnsi="Helvetica Neue"/>
+          <w:color w:val="000000"/>
+          <w:sz w:val="22"/>
+          <w:szCs w:val="22"/>
+          <w:shd w:fill="auto" w:val="clear"/>
+          <w:lang w:val="de-CH" w:eastAsia="ja-JP"/>
+        </w:rPr>
+        <w:t xml:space="preserve">» </w:t>
+      </w:r>
+      <w:r>
+        <w:rPr>
+          <w:rFonts w:cs="Arial" w:ascii="Helvetica Neue" w:hAnsi="Helvetica Neue"/>
+          <w:color w:val="000000"/>
+          <w:sz w:val="22"/>
+          <w:szCs w:val="22"/>
+          <w:lang w:val="de-CH" w:eastAsia="ja-JP"/>
+        </w:rPr>
+        <w:t>herunterladen.</w:t>
       </w:r>
     </w:p>
     <w:p>
@@ -560,7 +582,7 @@
       <mc:AlternateContent>
         <mc:Choice Requires="wps">
           <w:drawing>
-            <wp:anchor behindDoc="1" distT="114935" distB="118110" distL="114935" distR="118110" simplePos="0" locked="0" layoutInCell="0" allowOverlap="1" relativeHeight="2">
+            <wp:anchor behindDoc="1" distT="114300" distB="118110" distL="114300" distR="118110" simplePos="0" locked="0" layoutInCell="0" allowOverlap="1" relativeHeight="2">
               <wp:simplePos x="0" y="0"/>
               <wp:positionH relativeFrom="page">
                 <wp:posOffset>0</wp:posOffset>
@@ -897,7 +919,7 @@
       <mc:AlternateContent>
         <mc:Choice Requires="wps">
           <w:drawing>
-            <wp:anchor behindDoc="1" distT="115570" distB="118110" distL="114300" distR="118745" simplePos="0" locked="0" layoutInCell="0" allowOverlap="1" relativeHeight="3">
+            <wp:anchor behindDoc="1" distT="114935" distB="118110" distL="113665" distR="118745" simplePos="0" locked="0" layoutInCell="0" allowOverlap="1" relativeHeight="3">
               <wp:simplePos x="0" y="0"/>
               <wp:positionH relativeFrom="page">
                 <wp:posOffset>855345</wp:posOffset>

</xml_diff>

<commit_message>
fix: unify font and font size in templates for downloads
</commit_message>
<xml_diff>
--- a/api/mysagw/case/templates/acknowledgement-de.docx
+++ b/api/mysagw/case/templates/acknowledgement-de.docx
@@ -10,10 +10,18 @@
           <w:tab w:val="left" w:pos="5529" w:leader="none"/>
         </w:tabs>
         <w:ind w:left="5529" w:hanging="0"/>
-        <w:rPr/>
+        <w:rPr>
+          <w:rFonts w:ascii="Helvetica Neue" w:hAnsi="Helvetica Neue"/>
+          <w:sz w:val="22"/>
+          <w:szCs w:val="22"/>
+        </w:rPr>
       </w:pPr>
       <w:r>
-        <w:rPr/>
+        <w:rPr>
+          <w:rFonts w:ascii="Helvetica Neue" w:hAnsi="Helvetica Neue"/>
+          <w:sz w:val="22"/>
+          <w:szCs w:val="22"/>
+        </w:rPr>
       </w:r>
     </w:p>
     <w:p>
@@ -21,11 +29,9 @@
         <w:pStyle w:val="Normal"/>
         <w:ind w:left="5529" w:hanging="0"/>
         <w:rPr>
-          <w:rFonts w:ascii="Helvetica Neue" w:hAnsi="Helvetica Neue" w:cs="Arial"/>
-          <w:color w:val="000000"/>
-          <w:sz w:val="22"/>
-          <w:szCs w:val="22"/>
-          <w:lang w:val="fr-CH" w:eastAsia="ja-JP"/>
+          <w:rFonts w:ascii="Helvetica Neue" w:hAnsi="Helvetica Neue"/>
+          <w:sz w:val="22"/>
+          <w:szCs w:val="22"/>
         </w:rPr>
       </w:pPr>
       <w:r>
@@ -43,10 +49,18 @@
       <w:pPr>
         <w:pStyle w:val="Normal"/>
         <w:ind w:hanging="0"/>
-        <w:rPr/>
+        <w:rPr>
+          <w:rFonts w:ascii="Helvetica Neue" w:hAnsi="Helvetica Neue"/>
+          <w:sz w:val="22"/>
+          <w:szCs w:val="22"/>
+        </w:rPr>
       </w:pPr>
       <w:r>
-        <w:rPr/>
+        <w:rPr>
+          <w:rFonts w:ascii="Helvetica Neue" w:hAnsi="Helvetica Neue"/>
+          <w:sz w:val="22"/>
+          <w:szCs w:val="22"/>
+        </w:rPr>
       </w:r>
     </w:p>
     <w:p>
@@ -54,11 +68,9 @@
         <w:pStyle w:val="Normal"/>
         <w:ind w:left="5529" w:hanging="0"/>
         <w:rPr>
-          <w:rFonts w:ascii="Helvetica Neue" w:hAnsi="Helvetica Neue" w:cs="Arial"/>
-          <w:color w:val="000000"/>
-          <w:sz w:val="22"/>
-          <w:szCs w:val="22"/>
-          <w:lang w:val="fr-CH" w:eastAsia="ja-JP"/>
+          <w:rFonts w:ascii="Helvetica Neue" w:hAnsi="Helvetica Neue"/>
+          <w:sz w:val="22"/>
+          <w:szCs w:val="22"/>
         </w:rPr>
       </w:pPr>
       <w:r>
@@ -160,11 +172,9 @@
         </w:tabs>
         <w:ind w:left="5529" w:hanging="0"/>
         <w:rPr>
-          <w:rFonts w:ascii="Helvetica Neue" w:hAnsi="Helvetica Neue" w:cs="Arial"/>
-          <w:color w:val="000000"/>
-          <w:sz w:val="22"/>
-          <w:szCs w:val="22"/>
-          <w:lang w:val="de-CH" w:eastAsia="ja-JP"/>
+          <w:rFonts w:ascii="Helvetica Neue" w:hAnsi="Helvetica Neue"/>
+          <w:sz w:val="22"/>
+          <w:szCs w:val="22"/>
         </w:rPr>
       </w:pPr>
       <w:r>
@@ -228,13 +238,9 @@
       <w:pPr>
         <w:pStyle w:val="Normal"/>
         <w:rPr>
-          <w:rFonts w:ascii="Helvetica Neue" w:hAnsi="Helvetica Neue" w:cs="Arial"/>
-          <w:b/>
-          <w:b/>
-          <w:color w:val="000000"/>
-          <w:sz w:val="22"/>
-          <w:szCs w:val="22"/>
-          <w:lang w:val="de-CH" w:eastAsia="ja-JP"/>
+          <w:rFonts w:ascii="Helvetica Neue" w:hAnsi="Helvetica Neue"/>
+          <w:sz w:val="22"/>
+          <w:szCs w:val="22"/>
         </w:rPr>
       </w:pPr>
       <w:r>
@@ -307,11 +313,9 @@
         <w:pStyle w:val="Normal"/>
         <w:ind w:hanging="0"/>
         <w:rPr>
-          <w:rFonts w:ascii="Helvetica Neue" w:hAnsi="Helvetica Neue" w:cs="Arial"/>
-          <w:color w:val="000000"/>
-          <w:sz w:val="22"/>
-          <w:szCs w:val="22"/>
-          <w:lang w:val="fr-CH" w:eastAsia="ja-JP"/>
+          <w:rFonts w:ascii="Helvetica Neue" w:hAnsi="Helvetica Neue"/>
+          <w:sz w:val="22"/>
+          <w:szCs w:val="22"/>
         </w:rPr>
       </w:pPr>
       <w:r>
@@ -350,11 +354,9 @@
       <w:pPr>
         <w:pStyle w:val="Normal"/>
         <w:rPr>
-          <w:rFonts w:ascii="Helvetica Neue" w:hAnsi="Helvetica Neue" w:cs="Arial"/>
-          <w:color w:val="000000"/>
-          <w:sz w:val="22"/>
-          <w:szCs w:val="22"/>
-          <w:lang w:val="de-CH" w:eastAsia="ja-JP"/>
+          <w:rFonts w:ascii="Helvetica Neue" w:hAnsi="Helvetica Neue"/>
+          <w:sz w:val="22"/>
+          <w:szCs w:val="22"/>
         </w:rPr>
       </w:pPr>
       <w:r>
@@ -376,29 +378,7 @@
           <w:shd w:fill="auto" w:val="clear"/>
           <w:lang w:val="de-CH" w:eastAsia="ja-JP"/>
         </w:rPr>
-        <w:t>«Do</w:t>
-      </w:r>
-      <w:r>
-        <w:rPr>
-          <w:rFonts w:cs="Arial" w:ascii="Helvetica Neue" w:hAnsi="Helvetica Neue"/>
-          <w:color w:val="000000"/>
-          <w:sz w:val="22"/>
-          <w:szCs w:val="22"/>
-          <w:shd w:fill="auto" w:val="clear"/>
-          <w:lang w:val="de-CH" w:eastAsia="ja-JP"/>
-        </w:rPr>
-        <w:t>wnload</w:t>
-      </w:r>
-      <w:r>
-        <w:rPr>
-          <w:rFonts w:cs="Arial" w:ascii="Helvetica Neue" w:hAnsi="Helvetica Neue"/>
-          <w:color w:val="000000"/>
-          <w:sz w:val="22"/>
-          <w:szCs w:val="22"/>
-          <w:shd w:fill="auto" w:val="clear"/>
-          <w:lang w:val="de-CH" w:eastAsia="ja-JP"/>
-        </w:rPr>
-        <w:t xml:space="preserve">» </w:t>
+        <w:t xml:space="preserve">«Download» </w:t>
       </w:r>
       <w:r>
         <w:rPr>
@@ -436,11 +416,9 @@
       <w:pPr>
         <w:pStyle w:val="Normal"/>
         <w:rPr>
-          <w:rFonts w:ascii="Helvetica Neue" w:hAnsi="Helvetica Neue" w:cs="Arial"/>
-          <w:color w:val="000000"/>
-          <w:sz w:val="22"/>
-          <w:szCs w:val="22"/>
-          <w:lang w:val="de-CH" w:eastAsia="ja-JP"/>
+          <w:rFonts w:ascii="Helvetica Neue" w:hAnsi="Helvetica Neue"/>
+          <w:sz w:val="22"/>
+          <w:szCs w:val="22"/>
         </w:rPr>
       </w:pPr>
       <w:r>
@@ -503,11 +481,9 @@
         <w:pStyle w:val="Normal"/>
         <w:ind w:left="5529" w:hanging="0"/>
         <w:rPr>
-          <w:rFonts w:ascii="Helvetica Neue" w:hAnsi="Helvetica Neue" w:cs="Arial"/>
-          <w:color w:val="000000"/>
-          <w:sz w:val="22"/>
-          <w:szCs w:val="22"/>
-          <w:lang w:val="de-CH" w:eastAsia="ja-JP"/>
+          <w:rFonts w:ascii="Helvetica Neue" w:hAnsi="Helvetica Neue"/>
+          <w:sz w:val="22"/>
+          <w:szCs w:val="22"/>
         </w:rPr>
       </w:pPr>
       <w:r>
@@ -526,11 +502,9 @@
         <w:pStyle w:val="Normal"/>
         <w:ind w:left="5529" w:hanging="0"/>
         <w:rPr>
-          <w:rFonts w:ascii="Helvetica Neue" w:hAnsi="Helvetica Neue" w:cs="Arial"/>
-          <w:color w:val="000000"/>
-          <w:sz w:val="22"/>
-          <w:szCs w:val="22"/>
-          <w:lang w:val="de-CH" w:eastAsia="ja-JP"/>
+          <w:rFonts w:ascii="Helvetica Neue" w:hAnsi="Helvetica Neue"/>
+          <w:sz w:val="22"/>
+          <w:szCs w:val="22"/>
         </w:rPr>
       </w:pPr>
       <w:r>
@@ -582,7 +556,7 @@
       <mc:AlternateContent>
         <mc:Choice Requires="wps">
           <w:drawing>
-            <wp:anchor behindDoc="1" distT="114300" distB="118110" distL="114300" distR="118110" simplePos="0" locked="0" layoutInCell="0" allowOverlap="1" relativeHeight="2">
+            <wp:anchor behindDoc="1" distT="113665" distB="118110" distL="113665" distR="118110" simplePos="0" locked="0" layoutInCell="0" allowOverlap="1" relativeHeight="2">
               <wp:simplePos x="0" y="0"/>
               <wp:positionH relativeFrom="page">
                 <wp:posOffset>0</wp:posOffset>
@@ -919,7 +893,7 @@
       <mc:AlternateContent>
         <mc:Choice Requires="wps">
           <w:drawing>
-            <wp:anchor behindDoc="1" distT="114935" distB="118110" distL="113665" distR="118745" simplePos="0" locked="0" layoutInCell="0" allowOverlap="1" relativeHeight="3">
+            <wp:anchor behindDoc="1" distT="114300" distB="118110" distL="112395" distR="118745" simplePos="0" locked="0" layoutInCell="0" allowOverlap="1" relativeHeight="3">
               <wp:simplePos x="0" y="0"/>
               <wp:positionH relativeFrom="page">
                 <wp:posOffset>855345</wp:posOffset>

</xml_diff>